<commit_message>
reference added.you modify conclusion and other stuff
</commit_message>
<xml_diff>
--- a/biodiversity.docx
+++ b/biodiversity.docx
@@ -1,6 +1,6 @@
 
 <file path=word/document.xml><?xml version="1.0" encoding="utf-8"?>
-<w:document xmlns:wpc="http://schemas.microsoft.com/office/word/2010/wordprocessingCanvas" xmlns:cx="http://schemas.microsoft.com/office/drawing/2014/chartex" xmlns:cx1="http://schemas.microsoft.com/office/drawing/2015/9/8/chartex" xmlns:cx2="http://schemas.microsoft.com/office/drawing/2015/10/21/chartex" xmlns:cx3="http://schemas.microsoft.com/office/drawing/2016/5/9/chartex" xmlns:cx4="http://schemas.microsoft.com/office/drawing/2016/5/10/chartex" xmlns:cx5="http://schemas.microsoft.com/office/drawing/2016/5/11/chartex" xmlns:cx6="http://schemas.microsoft.com/office/drawing/2016/5/12/chartex" xmlns:cx7="http://schemas.microsoft.com/office/drawing/2016/5/13/chartex" xmlns:cx8="http://schemas.microsoft.com/office/drawing/2016/5/14/chartex" xmlns:mc="http://schemas.openxmlformats.org/markup-compatibility/2006" xmlns:o="urn:schemas-microsoft-com:office:office" xmlns:r="http://schemas.openxmlformats.org/officeDocument/2006/relationships" xmlns:m="http://schemas.openxmlformats.org/officeDocument/2006/math" xmlns:v="urn:schemas-microsoft-com:vml" xmlns:wp14="http://schemas.microsoft.com/office/word/2010/wordprocessingDrawing" xmlns:wp="http://schemas.openxmlformats.org/drawingml/2006/wordprocessingDrawing" xmlns:w10="urn:schemas-microsoft-com:office:word" xmlns:w="http://schemas.openxmlformats.org/wordprocessingml/2006/main" xmlns:w14="http://schemas.microsoft.com/office/word/2010/wordml" xmlns:w15="http://schemas.microsoft.com/office/word/2012/wordml" xmlns:w16se="http://schemas.microsoft.com/office/word/2015/wordml/symex" xmlns:wpg="http://schemas.microsoft.com/office/word/2010/wordprocessingGroup" xmlns:wpi="http://schemas.microsoft.com/office/word/2010/wordprocessingInk" xmlns:wne="http://schemas.microsoft.com/office/word/2006/wordml" xmlns:wps="http://schemas.microsoft.com/office/word/2010/wordprocessingShape" mc:Ignorable="w14 w15 w16se wp14">
+<w:document xmlns:wpc="http://schemas.microsoft.com/office/word/2010/wordprocessingCanvas" xmlns:cx="http://schemas.microsoft.com/office/drawing/2014/chartex" xmlns:cx1="http://schemas.microsoft.com/office/drawing/2015/9/8/chartex" xmlns:mc="http://schemas.openxmlformats.org/markup-compatibility/2006" xmlns:o="urn:schemas-microsoft-com:office:office" xmlns:r="http://schemas.openxmlformats.org/officeDocument/2006/relationships" xmlns:m="http://schemas.openxmlformats.org/officeDocument/2006/math" xmlns:v="urn:schemas-microsoft-com:vml" xmlns:wp14="http://schemas.microsoft.com/office/word/2010/wordprocessingDrawing" xmlns:wp="http://schemas.openxmlformats.org/drawingml/2006/wordprocessingDrawing" xmlns:w10="urn:schemas-microsoft-com:office:word" xmlns:w="http://schemas.openxmlformats.org/wordprocessingml/2006/main" xmlns:w14="http://schemas.microsoft.com/office/word/2010/wordml" xmlns:w15="http://schemas.microsoft.com/office/word/2012/wordml" xmlns:w16se="http://schemas.microsoft.com/office/word/2015/wordml/symex" xmlns:wpg="http://schemas.microsoft.com/office/word/2010/wordprocessingGroup" xmlns:wpi="http://schemas.microsoft.com/office/word/2010/wordprocessingInk" xmlns:wne="http://schemas.microsoft.com/office/word/2006/wordml" xmlns:wps="http://schemas.microsoft.com/office/word/2010/wordprocessingShape" mc:Ignorable="w14 w15 w16se wp14">
   <w:body>
     <w:p>
       <w:pPr>
@@ -1008,7 +1008,7 @@
         </w:rPr>
         <w:t> </w:t>
       </w:r>
-      <w:hyperlink r:id="rId6" w:tooltip="Global Issues: “Why Is Biodiversity Important? Who Cares?”, Last updated: Sunday, January 19, 2014" w:history="1">
+      <w:hyperlink r:id="rId6" w:tooltip="Global Issues: " w:history="1">
         <w:r>
           <w:rPr>
             <w:rStyle w:val="Hyperlink"/>
@@ -1229,16 +1229,7 @@
             <w:rFonts w:ascii="Arial" w:hAnsi="Arial" w:cs="Arial"/>
             <w:color w:val="444444"/>
           </w:rPr>
-          <w:t>, with some 10-30% of the mammal, bird and amphibian species threatened with extinction, due to human actio</w:t>
-        </w:r>
-        <w:bookmarkStart w:id="1" w:name="_GoBack"/>
-        <w:bookmarkEnd w:id="1"/>
-        <w:r>
-          <w:rPr>
-            <w:rFonts w:ascii="Arial" w:hAnsi="Arial" w:cs="Arial"/>
-            <w:color w:val="444444"/>
-          </w:rPr>
-          <w:t>ns</w:t>
+          <w:t>, with some 10-30% of the mammal, bird and amphibian species threatened with extinction, due to human actions</w:t>
         </w:r>
       </w:ins>
     </w:p>
@@ -1271,15 +1262,7 @@
           <w:color w:val="444444"/>
           <w:shd w:val="clear" w:color="auto" w:fill="FFFFFF"/>
         </w:rPr>
-        <w:t>The International Union for Conservation of Nature (IUCN)</w:t>
-      </w:r>
-      <w:r>
-        <w:rPr>
-          <w:rFonts w:ascii="Arial" w:hAnsi="Arial" w:cs="Arial"/>
-          <w:color w:val="444444"/>
-          <w:shd w:val="clear" w:color="auto" w:fill="FFFFFF"/>
-        </w:rPr>
-        <w:t xml:space="preserve"> the current </w:t>
+        <w:t xml:space="preserve">The International Union for Conservation of Nature (IUCN) the current </w:t>
       </w:r>
       <w:proofErr w:type="spellStart"/>
       <w:r>
@@ -3071,23 +3054,7 @@
           <w:color w:val="444444"/>
           <w:shd w:val="clear" w:color="auto" w:fill="FFFFFF"/>
         </w:rPr>
-        <w:t xml:space="preserve">If </w:t>
-      </w:r>
-      <w:r>
-        <w:rPr>
-          <w:rFonts w:ascii="Arial" w:hAnsi="Arial" w:cs="Arial"/>
-          <w:color w:val="444444"/>
-          <w:shd w:val="clear" w:color="auto" w:fill="FFFFFF"/>
-        </w:rPr>
-        <w:t xml:space="preserve">biodiversity </w:t>
-      </w:r>
-      <w:r>
-        <w:rPr>
-          <w:rFonts w:ascii="Arial" w:hAnsi="Arial" w:cs="Arial"/>
-          <w:color w:val="444444"/>
-          <w:shd w:val="clear" w:color="auto" w:fill="FFFFFF"/>
-        </w:rPr>
-        <w:t>deteriorates to an unsustainable level, then the problems resulting can be very expensive, economically, to reverse.</w:t>
+        <w:t>If biodiversity deteriorates to an unsustainable level, then the problems resulting can be very expensive, economically, to reverse.</w:t>
       </w:r>
     </w:p>
     <w:p>
@@ -3262,7 +3229,7 @@
         </w:rPr>
         <w:t>In the Gulf War and Kosovo crisis, the US and UK used depleted Uranium which have </w:t>
       </w:r>
-      <w:hyperlink r:id="rId14" w:tooltip="Global Issues: “Effects of Bombing on the Environment”, Last updated: Saturday, July 14, 2001" w:history="1">
+      <w:hyperlink r:id="rId14" w:tooltip="Global Issues: " w:history="1">
         <w:r>
           <w:rPr>
             <w:rFonts w:ascii="Arial" w:eastAsia="Times New Roman" w:hAnsi="Arial" w:cs="Arial"/>
@@ -3339,7 +3306,7 @@
         </w:rPr>
         <w:t>In the </w:t>
       </w:r>
-      <w:hyperlink r:id="rId15" w:tooltip="Global Issues: “The Democratic Republic of Congo”, Last updated: Saturday, August 21, 2010" w:history="1">
+      <w:hyperlink r:id="rId15" w:tooltip="Global Issues: " w:history="1">
         <w:r>
           <w:rPr>
             <w:rFonts w:ascii="Arial" w:eastAsia="Times New Roman" w:hAnsi="Arial" w:cs="Arial"/>
@@ -4191,6 +4158,1369 @@
     </w:p>
     <w:p>
       <w:pPr>
+        <w:pStyle w:val="NormalWeb"/>
+        <w:shd w:val="clear" w:color="auto" w:fill="F5F0F0"/>
+        <w:rPr>
+          <w:rFonts w:ascii="Arial" w:hAnsi="Arial" w:cs="Arial"/>
+          <w:color w:val="444444"/>
+        </w:rPr>
+      </w:pPr>
+    </w:p>
+    <w:p>
+      <w:pPr>
+        <w:pStyle w:val="NormalWeb"/>
+        <w:shd w:val="clear" w:color="auto" w:fill="F5F0F0"/>
+        <w:rPr>
+          <w:rFonts w:ascii="Arial" w:hAnsi="Arial" w:cs="Arial"/>
+          <w:color w:val="444444"/>
+        </w:rPr>
+      </w:pPr>
+    </w:p>
+    <w:p>
+      <w:pPr>
+        <w:pStyle w:val="NormalWeb"/>
+        <w:shd w:val="clear" w:color="auto" w:fill="F5F0F0"/>
+        <w:rPr>
+          <w:rFonts w:ascii="Arial" w:hAnsi="Arial" w:cs="Arial"/>
+          <w:color w:val="444444"/>
+        </w:rPr>
+      </w:pPr>
+    </w:p>
+    <w:p>
+      <w:pPr>
+        <w:pStyle w:val="NormalWeb"/>
+        <w:shd w:val="clear" w:color="auto" w:fill="F5F0F0"/>
+        <w:rPr>
+          <w:rFonts w:ascii="Arial Black" w:hAnsi="Arial Black" w:cs="Arial"/>
+          <w:color w:val="444444"/>
+          <w:sz w:val="48"/>
+          <w:szCs w:val="48"/>
+        </w:rPr>
+      </w:pPr>
+    </w:p>
+    <w:p>
+      <w:pPr>
+        <w:pStyle w:val="NormalWeb"/>
+        <w:shd w:val="clear" w:color="auto" w:fill="F5F0F0"/>
+        <w:rPr>
+          <w:rFonts w:ascii="Arial Black" w:hAnsi="Arial Black" w:cs="Arial"/>
+          <w:color w:val="444444"/>
+          <w:sz w:val="48"/>
+          <w:szCs w:val="48"/>
+        </w:rPr>
+      </w:pPr>
+    </w:p>
+    <w:p>
+      <w:pPr>
+        <w:pStyle w:val="NormalWeb"/>
+        <w:shd w:val="clear" w:color="auto" w:fill="F5F0F0"/>
+        <w:rPr>
+          <w:rFonts w:ascii="Arial Black" w:hAnsi="Arial Black" w:cs="Arial"/>
+          <w:color w:val="444444"/>
+          <w:sz w:val="48"/>
+          <w:szCs w:val="48"/>
+        </w:rPr>
+      </w:pPr>
+      <w:r>
+        <w:rPr>
+          <w:rFonts w:ascii="Arial Black" w:hAnsi="Arial Black" w:cs="Arial"/>
+          <w:color w:val="444444"/>
+          <w:sz w:val="48"/>
+          <w:szCs w:val="48"/>
+        </w:rPr>
+        <w:lastRenderedPageBreak/>
+        <w:t>Reference</w:t>
+      </w:r>
+    </w:p>
+    <w:p>
+      <w:pPr>
+        <w:pStyle w:val="NormalWeb"/>
+        <w:shd w:val="clear" w:color="auto" w:fill="F5F0F0"/>
+        <w:rPr>
+          <w:rFonts w:asciiTheme="minorHAnsi" w:hAnsiTheme="minorHAnsi" w:cstheme="minorHAnsi"/>
+          <w:color w:val="444444"/>
+          <w:sz w:val="22"/>
+          <w:szCs w:val="22"/>
+        </w:rPr>
+      </w:pPr>
+      <w:hyperlink r:id="rId19" w:history="1">
+        <w:r>
+          <w:rPr>
+            <w:rStyle w:val="Hyperlink"/>
+            <w:rFonts w:asciiTheme="minorHAnsi" w:hAnsiTheme="minorHAnsi" w:cstheme="minorHAnsi"/>
+            <w:sz w:val="22"/>
+            <w:szCs w:val="22"/>
+          </w:rPr>
+          <w:t>https://en.wikipedia.org/wiki/Biodiversity</w:t>
+        </w:r>
+      </w:hyperlink>
+    </w:p>
+    <w:p>
+      <w:pPr>
+        <w:pStyle w:val="NormalWeb"/>
+        <w:shd w:val="clear" w:color="auto" w:fill="F5F0F0"/>
+        <w:rPr>
+          <w:rFonts w:ascii="Arial" w:hAnsi="Arial" w:cs="Arial"/>
+          <w:color w:val="006621"/>
+          <w:sz w:val="21"/>
+          <w:szCs w:val="21"/>
+          <w:shd w:val="clear" w:color="auto" w:fill="FFFFFF"/>
+        </w:rPr>
+      </w:pPr>
+      <w:hyperlink r:id="rId20" w:history="1">
+        <w:r>
+          <w:rPr>
+            <w:rStyle w:val="Hyperlink"/>
+            <w:rFonts w:ascii="Arial" w:hAnsi="Arial" w:cs="Arial"/>
+            <w:sz w:val="21"/>
+            <w:szCs w:val="21"/>
+            <w:shd w:val="clear" w:color="auto" w:fill="FFFFFF"/>
+          </w:rPr>
+          <w:t>https://www.cbd.int/forest/about.shtml</w:t>
+        </w:r>
+      </w:hyperlink>
+    </w:p>
+    <w:p>
+      <w:pPr>
+        <w:pStyle w:val="NormalWeb"/>
+        <w:shd w:val="clear" w:color="auto" w:fill="F5F0F0"/>
+        <w:rPr>
+          <w:rFonts w:asciiTheme="minorHAnsi" w:hAnsiTheme="minorHAnsi" w:cstheme="minorHAnsi"/>
+          <w:color w:val="444444"/>
+          <w:sz w:val="22"/>
+          <w:szCs w:val="22"/>
+        </w:rPr>
+      </w:pPr>
+      <w:hyperlink r:id="rId21" w:history="1">
+        <w:r>
+          <w:rPr>
+            <w:rStyle w:val="Hyperlink"/>
+            <w:rFonts w:asciiTheme="minorHAnsi" w:hAnsiTheme="minorHAnsi" w:cstheme="minorHAnsi"/>
+            <w:sz w:val="22"/>
+            <w:szCs w:val="22"/>
+          </w:rPr>
+          <w:t>https://cce.nasa.gov/cce/biodiversity.htm</w:t>
+        </w:r>
+      </w:hyperlink>
+    </w:p>
+    <w:p>
+      <w:pPr>
+        <w:shd w:val="clear" w:color="auto" w:fill="FFFFFF"/>
+        <w:spacing w:after="0" w:line="240" w:lineRule="atLeast"/>
+        <w:rPr>
+          <w:rFonts w:ascii="Arial" w:eastAsia="Times New Roman" w:hAnsi="Arial" w:cs="Arial"/>
+          <w:color w:val="006621"/>
+          <w:sz w:val="21"/>
+          <w:szCs w:val="21"/>
+          <w:lang w:val="en-US"/>
+        </w:rPr>
+      </w:pPr>
+      <w:hyperlink r:id="rId22" w:history="1">
+        <w:r>
+          <w:rPr>
+            <w:rStyle w:val="Hyperlink"/>
+            <w:rFonts w:ascii="Arial" w:eastAsia="Times New Roman" w:hAnsi="Arial" w:cs="Arial"/>
+            <w:sz w:val="21"/>
+            <w:szCs w:val="21"/>
+            <w:lang w:val="en-US"/>
+          </w:rPr>
+          <w:t>https://landsat.gsfc.nasa.gov/how_landsat_helps/ecosystems-and-biodiversity/</w:t>
+        </w:r>
+      </w:hyperlink>
+    </w:p>
+    <w:p>
+      <w:pPr>
+        <w:shd w:val="clear" w:color="auto" w:fill="FFFFFF"/>
+        <w:spacing w:after="0" w:line="240" w:lineRule="atLeast"/>
+        <w:rPr>
+          <w:rFonts w:ascii="Arial" w:eastAsia="Times New Roman" w:hAnsi="Arial" w:cs="Arial"/>
+          <w:color w:val="006621"/>
+          <w:sz w:val="21"/>
+          <w:szCs w:val="21"/>
+          <w:lang w:val="en-US"/>
+        </w:rPr>
+      </w:pPr>
+    </w:p>
+    <w:p>
+      <w:pPr>
+        <w:shd w:val="clear" w:color="auto" w:fill="FFFFFF"/>
+        <w:spacing w:after="0" w:line="240" w:lineRule="atLeast"/>
+        <w:rPr>
+          <w:rFonts w:ascii="Arial" w:eastAsia="Times New Roman" w:hAnsi="Arial" w:cs="Arial"/>
+          <w:color w:val="808080"/>
+          <w:sz w:val="24"/>
+          <w:szCs w:val="24"/>
+          <w:lang w:val="en-US"/>
+        </w:rPr>
+      </w:pPr>
+      <w:hyperlink r:id="rId23" w:history="1">
+        <w:r>
+          <w:rPr>
+            <w:rStyle w:val="Hyperlink"/>
+            <w:rFonts w:ascii="Arial" w:eastAsia="Times New Roman" w:hAnsi="Arial" w:cs="Arial"/>
+            <w:sz w:val="24"/>
+            <w:szCs w:val="24"/>
+            <w:lang w:val="en-US"/>
+          </w:rPr>
+          <w:t>https://www.cbd.int/doc/world/in/in-nr-05-en.pdf</w:t>
+        </w:r>
+      </w:hyperlink>
+    </w:p>
+    <w:p>
+      <w:pPr>
+        <w:shd w:val="clear" w:color="auto" w:fill="FFFFFF"/>
+        <w:spacing w:after="0" w:line="240" w:lineRule="atLeast"/>
+        <w:rPr>
+          <w:rFonts w:ascii="Arial" w:eastAsia="Times New Roman" w:hAnsi="Arial" w:cs="Arial"/>
+          <w:color w:val="808080"/>
+          <w:sz w:val="24"/>
+          <w:szCs w:val="24"/>
+          <w:lang w:val="en-US"/>
+        </w:rPr>
+      </w:pPr>
+    </w:p>
+    <w:p>
+      <w:pPr>
+        <w:shd w:val="clear" w:color="auto" w:fill="FFFFFF"/>
+        <w:spacing w:after="0" w:line="240" w:lineRule="atLeast"/>
+        <w:rPr>
+          <w:rFonts w:ascii="Arial" w:hAnsi="Arial" w:cs="Arial"/>
+          <w:color w:val="006621"/>
+          <w:sz w:val="21"/>
+          <w:szCs w:val="21"/>
+          <w:shd w:val="clear" w:color="auto" w:fill="FFFFFF"/>
+        </w:rPr>
+      </w:pPr>
+      <w:hyperlink r:id="rId24" w:history="1">
+        <w:r>
+          <w:rPr>
+            <w:rStyle w:val="Hyperlink"/>
+            <w:rFonts w:ascii="Arial" w:hAnsi="Arial" w:cs="Arial"/>
+            <w:sz w:val="21"/>
+            <w:szCs w:val="21"/>
+            <w:shd w:val="clear" w:color="auto" w:fill="FFFFFF"/>
+          </w:rPr>
+          <w:t>www.moef.gov.in/sites/default/.../Environment%20Annual%20Report%20%20Eng..pdf</w:t>
+        </w:r>
+      </w:hyperlink>
+    </w:p>
+    <w:p>
+      <w:pPr>
+        <w:shd w:val="clear" w:color="auto" w:fill="FFFFFF"/>
+        <w:spacing w:after="0" w:line="240" w:lineRule="atLeast"/>
+        <w:rPr>
+          <w:rFonts w:ascii="Arial" w:hAnsi="Arial" w:cs="Arial"/>
+          <w:color w:val="006621"/>
+          <w:sz w:val="21"/>
+          <w:szCs w:val="21"/>
+          <w:shd w:val="clear" w:color="auto" w:fill="FFFFFF"/>
+        </w:rPr>
+      </w:pPr>
+    </w:p>
+    <w:p>
+      <w:pPr>
+        <w:shd w:val="clear" w:color="auto" w:fill="FFFFFF"/>
+        <w:spacing w:after="0" w:line="240" w:lineRule="atLeast"/>
+        <w:rPr>
+          <w:rFonts w:ascii="Arial" w:hAnsi="Arial" w:cs="Arial"/>
+          <w:color w:val="006621"/>
+          <w:sz w:val="21"/>
+          <w:szCs w:val="21"/>
+          <w:shd w:val="clear" w:color="auto" w:fill="FFFFFF"/>
+        </w:rPr>
+      </w:pPr>
+      <w:hyperlink r:id="rId25" w:history="1">
+        <w:r>
+          <w:rPr>
+            <w:rStyle w:val="Hyperlink"/>
+            <w:rFonts w:ascii="Arial" w:hAnsi="Arial" w:cs="Arial"/>
+            <w:sz w:val="21"/>
+            <w:szCs w:val="21"/>
+            <w:shd w:val="clear" w:color="auto" w:fill="FFFFFF"/>
+          </w:rPr>
+          <w:t>https://en.wikipedia.org/wiki/Forestry_in_India</w:t>
+        </w:r>
+      </w:hyperlink>
+    </w:p>
+    <w:p>
+      <w:pPr>
+        <w:shd w:val="clear" w:color="auto" w:fill="FFFFFF"/>
+        <w:spacing w:after="0" w:line="240" w:lineRule="atLeast"/>
+        <w:rPr>
+          <w:rFonts w:ascii="Arial" w:hAnsi="Arial" w:cs="Arial"/>
+          <w:color w:val="006621"/>
+          <w:sz w:val="21"/>
+          <w:szCs w:val="21"/>
+          <w:shd w:val="clear" w:color="auto" w:fill="FFFFFF"/>
+        </w:rPr>
+      </w:pPr>
+    </w:p>
+    <w:p>
+      <w:pPr>
+        <w:shd w:val="clear" w:color="auto" w:fill="FFFFFF"/>
+        <w:spacing w:after="0" w:line="240" w:lineRule="atLeast"/>
+        <w:rPr>
+          <w:rFonts w:ascii="Arial" w:hAnsi="Arial" w:cs="Arial"/>
+          <w:color w:val="006621"/>
+          <w:sz w:val="21"/>
+          <w:szCs w:val="21"/>
+          <w:shd w:val="clear" w:color="auto" w:fill="FFFFFF"/>
+        </w:rPr>
+      </w:pPr>
+    </w:p>
+    <w:p>
+      <w:pPr>
+        <w:shd w:val="clear" w:color="auto" w:fill="FFFFFF"/>
+        <w:spacing w:after="0" w:line="240" w:lineRule="atLeast"/>
+        <w:rPr>
+          <w:rFonts w:ascii="Arial" w:hAnsi="Arial" w:cs="Arial"/>
+          <w:color w:val="006621"/>
+          <w:sz w:val="21"/>
+          <w:szCs w:val="21"/>
+          <w:shd w:val="clear" w:color="auto" w:fill="FFFFFF"/>
+        </w:rPr>
+      </w:pPr>
+    </w:p>
+    <w:p>
+      <w:pPr>
+        <w:shd w:val="clear" w:color="auto" w:fill="FFFFFF"/>
+        <w:spacing w:after="0" w:line="240" w:lineRule="atLeast"/>
+        <w:rPr>
+          <w:rFonts w:ascii="Arial" w:hAnsi="Arial" w:cs="Arial"/>
+          <w:color w:val="006621"/>
+          <w:sz w:val="21"/>
+          <w:szCs w:val="21"/>
+          <w:shd w:val="clear" w:color="auto" w:fill="FFFFFF"/>
+        </w:rPr>
+      </w:pPr>
+    </w:p>
+    <w:p>
+      <w:pPr>
+        <w:shd w:val="clear" w:color="auto" w:fill="FFFFFF"/>
+        <w:spacing w:after="0" w:line="240" w:lineRule="atLeast"/>
+        <w:rPr>
+          <w:rFonts w:ascii="Arial" w:hAnsi="Arial" w:cs="Arial"/>
+          <w:color w:val="006621"/>
+          <w:sz w:val="21"/>
+          <w:szCs w:val="21"/>
+          <w:shd w:val="clear" w:color="auto" w:fill="FFFFFF"/>
+        </w:rPr>
+      </w:pPr>
+    </w:p>
+    <w:p>
+      <w:pPr>
+        <w:shd w:val="clear" w:color="auto" w:fill="FFFFFF"/>
+        <w:spacing w:after="0" w:line="240" w:lineRule="atLeast"/>
+        <w:rPr>
+          <w:rFonts w:ascii="Arial" w:hAnsi="Arial" w:cs="Arial"/>
+          <w:color w:val="006621"/>
+          <w:sz w:val="21"/>
+          <w:szCs w:val="21"/>
+          <w:shd w:val="clear" w:color="auto" w:fill="FFFFFF"/>
+        </w:rPr>
+      </w:pPr>
+    </w:p>
+    <w:p>
+      <w:pPr>
+        <w:shd w:val="clear" w:color="auto" w:fill="FFFFFF"/>
+        <w:spacing w:after="0" w:line="240" w:lineRule="atLeast"/>
+        <w:rPr>
+          <w:rFonts w:ascii="Arial" w:hAnsi="Arial" w:cs="Arial"/>
+          <w:color w:val="006621"/>
+          <w:sz w:val="21"/>
+          <w:szCs w:val="21"/>
+          <w:shd w:val="clear" w:color="auto" w:fill="FFFFFF"/>
+        </w:rPr>
+      </w:pPr>
+    </w:p>
+    <w:p>
+      <w:pPr>
+        <w:shd w:val="clear" w:color="auto" w:fill="FFFFFF"/>
+        <w:spacing w:after="0" w:line="240" w:lineRule="atLeast"/>
+        <w:rPr>
+          <w:rFonts w:ascii="Arial" w:hAnsi="Arial" w:cs="Arial"/>
+          <w:color w:val="006621"/>
+          <w:sz w:val="21"/>
+          <w:szCs w:val="21"/>
+          <w:shd w:val="clear" w:color="auto" w:fill="FFFFFF"/>
+        </w:rPr>
+      </w:pPr>
+    </w:p>
+    <w:p>
+      <w:pPr>
+        <w:shd w:val="clear" w:color="auto" w:fill="FFFFFF"/>
+        <w:spacing w:after="0" w:line="240" w:lineRule="atLeast"/>
+        <w:rPr>
+          <w:rFonts w:ascii="Arial" w:hAnsi="Arial" w:cs="Arial"/>
+          <w:color w:val="006621"/>
+          <w:sz w:val="21"/>
+          <w:szCs w:val="21"/>
+          <w:shd w:val="clear" w:color="auto" w:fill="FFFFFF"/>
+        </w:rPr>
+      </w:pPr>
+    </w:p>
+    <w:p>
+      <w:pPr>
+        <w:shd w:val="clear" w:color="auto" w:fill="FFFFFF"/>
+        <w:spacing w:after="0" w:line="240" w:lineRule="atLeast"/>
+        <w:rPr>
+          <w:rFonts w:ascii="Arial" w:hAnsi="Arial" w:cs="Arial"/>
+          <w:color w:val="006621"/>
+          <w:sz w:val="21"/>
+          <w:szCs w:val="21"/>
+          <w:shd w:val="clear" w:color="auto" w:fill="FFFFFF"/>
+        </w:rPr>
+      </w:pPr>
+    </w:p>
+    <w:p>
+      <w:pPr>
+        <w:shd w:val="clear" w:color="auto" w:fill="FFFFFF"/>
+        <w:spacing w:after="0" w:line="240" w:lineRule="atLeast"/>
+        <w:rPr>
+          <w:rFonts w:ascii="Arial" w:hAnsi="Arial" w:cs="Arial"/>
+          <w:color w:val="006621"/>
+          <w:sz w:val="21"/>
+          <w:szCs w:val="21"/>
+          <w:shd w:val="clear" w:color="auto" w:fill="FFFFFF"/>
+        </w:rPr>
+      </w:pPr>
+    </w:p>
+    <w:p>
+      <w:pPr>
+        <w:shd w:val="clear" w:color="auto" w:fill="FFFFFF"/>
+        <w:spacing w:after="0" w:line="240" w:lineRule="atLeast"/>
+        <w:rPr>
+          <w:rFonts w:ascii="Arial" w:hAnsi="Arial" w:cs="Arial"/>
+          <w:color w:val="006621"/>
+          <w:sz w:val="21"/>
+          <w:szCs w:val="21"/>
+          <w:shd w:val="clear" w:color="auto" w:fill="FFFFFF"/>
+        </w:rPr>
+      </w:pPr>
+    </w:p>
+    <w:p>
+      <w:pPr>
+        <w:shd w:val="clear" w:color="auto" w:fill="FFFFFF"/>
+        <w:spacing w:after="0" w:line="240" w:lineRule="atLeast"/>
+        <w:rPr>
+          <w:rFonts w:ascii="Arial" w:hAnsi="Arial" w:cs="Arial"/>
+          <w:color w:val="006621"/>
+          <w:sz w:val="21"/>
+          <w:szCs w:val="21"/>
+          <w:shd w:val="clear" w:color="auto" w:fill="FFFFFF"/>
+        </w:rPr>
+      </w:pPr>
+    </w:p>
+    <w:p>
+      <w:pPr>
+        <w:shd w:val="clear" w:color="auto" w:fill="FFFFFF"/>
+        <w:spacing w:after="0" w:line="240" w:lineRule="atLeast"/>
+        <w:rPr>
+          <w:rFonts w:ascii="Arial" w:hAnsi="Arial" w:cs="Arial"/>
+          <w:color w:val="006621"/>
+          <w:sz w:val="21"/>
+          <w:szCs w:val="21"/>
+          <w:shd w:val="clear" w:color="auto" w:fill="FFFFFF"/>
+        </w:rPr>
+      </w:pPr>
+    </w:p>
+    <w:p>
+      <w:pPr>
+        <w:shd w:val="clear" w:color="auto" w:fill="FFFFFF"/>
+        <w:spacing w:after="0" w:line="240" w:lineRule="atLeast"/>
+        <w:rPr>
+          <w:rFonts w:ascii="Arial" w:hAnsi="Arial" w:cs="Arial"/>
+          <w:color w:val="006621"/>
+          <w:sz w:val="21"/>
+          <w:szCs w:val="21"/>
+          <w:shd w:val="clear" w:color="auto" w:fill="FFFFFF"/>
+        </w:rPr>
+      </w:pPr>
+    </w:p>
+    <w:p>
+      <w:pPr>
+        <w:shd w:val="clear" w:color="auto" w:fill="FFFFFF"/>
+        <w:spacing w:after="0" w:line="240" w:lineRule="atLeast"/>
+        <w:rPr>
+          <w:rFonts w:ascii="Arial" w:hAnsi="Arial" w:cs="Arial"/>
+          <w:color w:val="006621"/>
+          <w:sz w:val="21"/>
+          <w:szCs w:val="21"/>
+          <w:shd w:val="clear" w:color="auto" w:fill="FFFFFF"/>
+        </w:rPr>
+      </w:pPr>
+    </w:p>
+    <w:p>
+      <w:pPr>
+        <w:shd w:val="clear" w:color="auto" w:fill="FFFFFF"/>
+        <w:spacing w:after="0" w:line="240" w:lineRule="atLeast"/>
+        <w:rPr>
+          <w:rFonts w:ascii="Arial" w:hAnsi="Arial" w:cs="Arial"/>
+          <w:color w:val="006621"/>
+          <w:sz w:val="21"/>
+          <w:szCs w:val="21"/>
+          <w:shd w:val="clear" w:color="auto" w:fill="FFFFFF"/>
+        </w:rPr>
+      </w:pPr>
+    </w:p>
+    <w:p>
+      <w:pPr>
+        <w:shd w:val="clear" w:color="auto" w:fill="FFFFFF"/>
+        <w:spacing w:after="0" w:line="240" w:lineRule="atLeast"/>
+        <w:rPr>
+          <w:rFonts w:ascii="Arial" w:hAnsi="Arial" w:cs="Arial"/>
+          <w:color w:val="006621"/>
+          <w:sz w:val="21"/>
+          <w:szCs w:val="21"/>
+          <w:shd w:val="clear" w:color="auto" w:fill="FFFFFF"/>
+        </w:rPr>
+      </w:pPr>
+    </w:p>
+    <w:p>
+      <w:pPr>
+        <w:shd w:val="clear" w:color="auto" w:fill="FFFFFF"/>
+        <w:spacing w:after="0" w:line="240" w:lineRule="atLeast"/>
+        <w:rPr>
+          <w:rFonts w:ascii="Arial" w:hAnsi="Arial" w:cs="Arial"/>
+          <w:color w:val="006621"/>
+          <w:sz w:val="21"/>
+          <w:szCs w:val="21"/>
+          <w:shd w:val="clear" w:color="auto" w:fill="FFFFFF"/>
+        </w:rPr>
+      </w:pPr>
+    </w:p>
+    <w:p>
+      <w:pPr>
+        <w:shd w:val="clear" w:color="auto" w:fill="FFFFFF"/>
+        <w:spacing w:after="0" w:line="240" w:lineRule="atLeast"/>
+        <w:rPr>
+          <w:rFonts w:ascii="Arial" w:hAnsi="Arial" w:cs="Arial"/>
+          <w:color w:val="006621"/>
+          <w:sz w:val="21"/>
+          <w:szCs w:val="21"/>
+          <w:shd w:val="clear" w:color="auto" w:fill="FFFFFF"/>
+        </w:rPr>
+      </w:pPr>
+    </w:p>
+    <w:p>
+      <w:pPr>
+        <w:shd w:val="clear" w:color="auto" w:fill="FFFFFF"/>
+        <w:spacing w:after="0" w:line="240" w:lineRule="atLeast"/>
+        <w:rPr>
+          <w:rFonts w:ascii="Arial" w:hAnsi="Arial" w:cs="Arial"/>
+          <w:color w:val="006621"/>
+          <w:sz w:val="21"/>
+          <w:szCs w:val="21"/>
+          <w:shd w:val="clear" w:color="auto" w:fill="FFFFFF"/>
+        </w:rPr>
+      </w:pPr>
+    </w:p>
+    <w:p>
+      <w:pPr>
+        <w:shd w:val="clear" w:color="auto" w:fill="FFFFFF"/>
+        <w:spacing w:after="0" w:line="240" w:lineRule="atLeast"/>
+        <w:rPr>
+          <w:rFonts w:ascii="Arial" w:hAnsi="Arial" w:cs="Arial"/>
+          <w:color w:val="006621"/>
+          <w:sz w:val="21"/>
+          <w:szCs w:val="21"/>
+          <w:shd w:val="clear" w:color="auto" w:fill="FFFFFF"/>
+        </w:rPr>
+      </w:pPr>
+    </w:p>
+    <w:p>
+      <w:pPr>
+        <w:shd w:val="clear" w:color="auto" w:fill="FFFFFF"/>
+        <w:spacing w:after="0" w:line="240" w:lineRule="atLeast"/>
+        <w:rPr>
+          <w:rFonts w:ascii="Arial" w:hAnsi="Arial" w:cs="Arial"/>
+          <w:color w:val="006621"/>
+          <w:sz w:val="21"/>
+          <w:szCs w:val="21"/>
+          <w:shd w:val="clear" w:color="auto" w:fill="FFFFFF"/>
+        </w:rPr>
+      </w:pPr>
+    </w:p>
+    <w:p>
+      <w:pPr>
+        <w:shd w:val="clear" w:color="auto" w:fill="FFFFFF"/>
+        <w:spacing w:after="0" w:line="240" w:lineRule="atLeast"/>
+        <w:rPr>
+          <w:rFonts w:ascii="Arial" w:hAnsi="Arial" w:cs="Arial"/>
+          <w:color w:val="006621"/>
+          <w:sz w:val="21"/>
+          <w:szCs w:val="21"/>
+          <w:shd w:val="clear" w:color="auto" w:fill="FFFFFF"/>
+        </w:rPr>
+      </w:pPr>
+    </w:p>
+    <w:p>
+      <w:pPr>
+        <w:shd w:val="clear" w:color="auto" w:fill="FFFFFF"/>
+        <w:spacing w:after="0" w:line="240" w:lineRule="atLeast"/>
+        <w:rPr>
+          <w:rFonts w:ascii="Arial" w:hAnsi="Arial" w:cs="Arial"/>
+          <w:color w:val="006621"/>
+          <w:sz w:val="21"/>
+          <w:szCs w:val="21"/>
+          <w:shd w:val="clear" w:color="auto" w:fill="FFFFFF"/>
+        </w:rPr>
+      </w:pPr>
+    </w:p>
+    <w:p>
+      <w:pPr>
+        <w:shd w:val="clear" w:color="auto" w:fill="FFFFFF"/>
+        <w:spacing w:after="0" w:line="240" w:lineRule="atLeast"/>
+        <w:rPr>
+          <w:rFonts w:ascii="Arial" w:hAnsi="Arial" w:cs="Arial"/>
+          <w:color w:val="006621"/>
+          <w:sz w:val="21"/>
+          <w:szCs w:val="21"/>
+          <w:shd w:val="clear" w:color="auto" w:fill="FFFFFF"/>
+        </w:rPr>
+      </w:pPr>
+    </w:p>
+    <w:p>
+      <w:pPr>
+        <w:shd w:val="clear" w:color="auto" w:fill="FFFFFF"/>
+        <w:spacing w:after="0" w:line="240" w:lineRule="atLeast"/>
+        <w:rPr>
+          <w:rFonts w:ascii="Arial" w:hAnsi="Arial" w:cs="Arial"/>
+          <w:color w:val="006621"/>
+          <w:sz w:val="21"/>
+          <w:szCs w:val="21"/>
+          <w:shd w:val="clear" w:color="auto" w:fill="FFFFFF"/>
+        </w:rPr>
+      </w:pPr>
+    </w:p>
+    <w:p>
+      <w:pPr>
+        <w:shd w:val="clear" w:color="auto" w:fill="FFFFFF"/>
+        <w:spacing w:after="0" w:line="240" w:lineRule="atLeast"/>
+        <w:rPr>
+          <w:rFonts w:ascii="Arial" w:hAnsi="Arial" w:cs="Arial"/>
+          <w:color w:val="006621"/>
+          <w:sz w:val="21"/>
+          <w:szCs w:val="21"/>
+          <w:shd w:val="clear" w:color="auto" w:fill="FFFFFF"/>
+        </w:rPr>
+      </w:pPr>
+    </w:p>
+    <w:p>
+      <w:pPr>
+        <w:shd w:val="clear" w:color="auto" w:fill="FFFFFF"/>
+        <w:spacing w:after="0" w:line="240" w:lineRule="atLeast"/>
+        <w:rPr>
+          <w:rFonts w:ascii="Arial" w:hAnsi="Arial" w:cs="Arial"/>
+          <w:color w:val="006621"/>
+          <w:sz w:val="21"/>
+          <w:szCs w:val="21"/>
+          <w:shd w:val="clear" w:color="auto" w:fill="FFFFFF"/>
+        </w:rPr>
+      </w:pPr>
+    </w:p>
+    <w:p>
+      <w:pPr>
+        <w:shd w:val="clear" w:color="auto" w:fill="FFFFFF"/>
+        <w:spacing w:after="0" w:line="240" w:lineRule="atLeast"/>
+        <w:rPr>
+          <w:rFonts w:ascii="Arial" w:hAnsi="Arial" w:cs="Arial"/>
+          <w:color w:val="006621"/>
+          <w:sz w:val="21"/>
+          <w:szCs w:val="21"/>
+          <w:shd w:val="clear" w:color="auto" w:fill="FFFFFF"/>
+        </w:rPr>
+      </w:pPr>
+    </w:p>
+    <w:p>
+      <w:pPr>
+        <w:shd w:val="clear" w:color="auto" w:fill="FFFFFF"/>
+        <w:spacing w:after="0" w:line="240" w:lineRule="atLeast"/>
+        <w:rPr>
+          <w:rFonts w:ascii="Arial" w:hAnsi="Arial" w:cs="Arial"/>
+          <w:color w:val="006621"/>
+          <w:sz w:val="21"/>
+          <w:szCs w:val="21"/>
+          <w:shd w:val="clear" w:color="auto" w:fill="FFFFFF"/>
+        </w:rPr>
+      </w:pPr>
+    </w:p>
+    <w:p>
+      <w:pPr>
+        <w:shd w:val="clear" w:color="auto" w:fill="FFFFFF"/>
+        <w:spacing w:after="0" w:line="240" w:lineRule="atLeast"/>
+        <w:rPr>
+          <w:rFonts w:ascii="Arial" w:hAnsi="Arial" w:cs="Arial"/>
+          <w:color w:val="006621"/>
+          <w:sz w:val="21"/>
+          <w:szCs w:val="21"/>
+          <w:shd w:val="clear" w:color="auto" w:fill="FFFFFF"/>
+        </w:rPr>
+      </w:pPr>
+    </w:p>
+    <w:p>
+      <w:pPr>
+        <w:shd w:val="clear" w:color="auto" w:fill="FFFFFF"/>
+        <w:spacing w:after="0" w:line="240" w:lineRule="atLeast"/>
+        <w:rPr>
+          <w:rFonts w:ascii="Arial" w:hAnsi="Arial" w:cs="Arial"/>
+          <w:color w:val="006621"/>
+          <w:sz w:val="21"/>
+          <w:szCs w:val="21"/>
+          <w:shd w:val="clear" w:color="auto" w:fill="FFFFFF"/>
+        </w:rPr>
+      </w:pPr>
+    </w:p>
+    <w:p>
+      <w:pPr>
+        <w:shd w:val="clear" w:color="auto" w:fill="FFFFFF"/>
+        <w:spacing w:after="0" w:line="240" w:lineRule="atLeast"/>
+        <w:rPr>
+          <w:rFonts w:ascii="Arial" w:hAnsi="Arial" w:cs="Arial"/>
+          <w:color w:val="006621"/>
+          <w:sz w:val="21"/>
+          <w:szCs w:val="21"/>
+          <w:shd w:val="clear" w:color="auto" w:fill="FFFFFF"/>
+        </w:rPr>
+      </w:pPr>
+    </w:p>
+    <w:p>
+      <w:pPr>
+        <w:shd w:val="clear" w:color="auto" w:fill="FFFFFF"/>
+        <w:spacing w:after="0" w:line="240" w:lineRule="atLeast"/>
+        <w:rPr>
+          <w:rFonts w:ascii="Arial" w:hAnsi="Arial" w:cs="Arial"/>
+          <w:color w:val="006621"/>
+          <w:sz w:val="21"/>
+          <w:szCs w:val="21"/>
+          <w:shd w:val="clear" w:color="auto" w:fill="FFFFFF"/>
+        </w:rPr>
+      </w:pPr>
+    </w:p>
+    <w:p>
+      <w:pPr>
+        <w:shd w:val="clear" w:color="auto" w:fill="FFFFFF"/>
+        <w:spacing w:after="0" w:line="240" w:lineRule="atLeast"/>
+        <w:rPr>
+          <w:rFonts w:ascii="Arial" w:hAnsi="Arial" w:cs="Arial"/>
+          <w:color w:val="006621"/>
+          <w:sz w:val="21"/>
+          <w:szCs w:val="21"/>
+          <w:shd w:val="clear" w:color="auto" w:fill="FFFFFF"/>
+        </w:rPr>
+      </w:pPr>
+    </w:p>
+    <w:p>
+      <w:pPr>
+        <w:shd w:val="clear" w:color="auto" w:fill="FFFFFF"/>
+        <w:spacing w:after="0" w:line="240" w:lineRule="atLeast"/>
+        <w:rPr>
+          <w:rFonts w:ascii="Arial" w:hAnsi="Arial" w:cs="Arial"/>
+          <w:color w:val="006621"/>
+          <w:sz w:val="21"/>
+          <w:szCs w:val="21"/>
+          <w:shd w:val="clear" w:color="auto" w:fill="FFFFFF"/>
+        </w:rPr>
+      </w:pPr>
+    </w:p>
+    <w:p>
+      <w:pPr>
+        <w:shd w:val="clear" w:color="auto" w:fill="FFFFFF"/>
+        <w:spacing w:after="0" w:line="240" w:lineRule="atLeast"/>
+        <w:rPr>
+          <w:rFonts w:ascii="Arial" w:hAnsi="Arial" w:cs="Arial"/>
+          <w:color w:val="006621"/>
+          <w:sz w:val="21"/>
+          <w:szCs w:val="21"/>
+          <w:shd w:val="clear" w:color="auto" w:fill="FFFFFF"/>
+        </w:rPr>
+      </w:pPr>
+    </w:p>
+    <w:p>
+      <w:pPr>
+        <w:shd w:val="clear" w:color="auto" w:fill="FFFFFF"/>
+        <w:spacing w:after="0" w:line="240" w:lineRule="atLeast"/>
+        <w:rPr>
+          <w:rFonts w:ascii="Arial" w:hAnsi="Arial" w:cs="Arial"/>
+          <w:color w:val="006621"/>
+          <w:sz w:val="21"/>
+          <w:szCs w:val="21"/>
+          <w:shd w:val="clear" w:color="auto" w:fill="FFFFFF"/>
+        </w:rPr>
+      </w:pPr>
+    </w:p>
+    <w:p>
+      <w:pPr>
+        <w:shd w:val="clear" w:color="auto" w:fill="FFFFFF"/>
+        <w:spacing w:after="0" w:line="240" w:lineRule="atLeast"/>
+        <w:rPr>
+          <w:rFonts w:ascii="Arial Black" w:hAnsi="Arial Black" w:cs="Arial"/>
+          <w:color w:val="000000" w:themeColor="text1"/>
+          <w:sz w:val="44"/>
+          <w:szCs w:val="44"/>
+          <w:shd w:val="clear" w:color="auto" w:fill="FFFFFF"/>
+        </w:rPr>
+      </w:pPr>
+      <w:r>
+        <w:rPr>
+          <w:rFonts w:ascii="Arial Black" w:hAnsi="Arial Black" w:cs="Arial"/>
+          <w:color w:val="000000" w:themeColor="text1"/>
+          <w:sz w:val="44"/>
+          <w:szCs w:val="44"/>
+          <w:shd w:val="clear" w:color="auto" w:fill="FFFFFF"/>
+        </w:rPr>
+        <w:lastRenderedPageBreak/>
+        <w:t>CONCLUSION</w:t>
+      </w:r>
+    </w:p>
+    <w:p>
+      <w:pPr>
+        <w:shd w:val="clear" w:color="auto" w:fill="FFFFFF"/>
+        <w:spacing w:after="0" w:line="240" w:lineRule="atLeast"/>
+        <w:rPr>
+          <w:rFonts w:ascii="Arial Black" w:hAnsi="Arial Black" w:cs="Arial"/>
+          <w:color w:val="000000" w:themeColor="text1"/>
+          <w:sz w:val="44"/>
+          <w:szCs w:val="44"/>
+          <w:shd w:val="clear" w:color="auto" w:fill="FFFFFF"/>
+        </w:rPr>
+      </w:pPr>
+    </w:p>
+    <w:p>
+      <w:pPr>
+        <w:pStyle w:val="NormalWeb"/>
+        <w:spacing w:before="0" w:beforeAutospacing="0" w:after="0" w:afterAutospacing="0" w:line="300" w:lineRule="atLeast"/>
+        <w:rPr>
+          <w:rFonts w:ascii="Arial" w:hAnsi="Arial" w:cs="Arial"/>
+          <w:color w:val="111111"/>
+          <w:sz w:val="20"/>
+          <w:szCs w:val="20"/>
+        </w:rPr>
+      </w:pPr>
+      <w:r>
+        <w:rPr>
+          <w:rStyle w:val="Strong"/>
+          <w:rFonts w:ascii="Arial" w:hAnsi="Arial" w:cs="Arial"/>
+          <w:color w:val="111111"/>
+          <w:sz w:val="20"/>
+          <w:szCs w:val="20"/>
+        </w:rPr>
+        <w:t>Over the past 50 years, humans have changed</w:t>
+      </w:r>
+      <w:r>
+        <w:rPr>
+          <w:rStyle w:val="apple-converted-space"/>
+          <w:rFonts w:ascii="Arial" w:hAnsi="Arial" w:cs="Arial"/>
+          <w:b/>
+          <w:bCs/>
+          <w:color w:val="111111"/>
+          <w:sz w:val="20"/>
+          <w:szCs w:val="20"/>
+        </w:rPr>
+        <w:t> </w:t>
+      </w:r>
+      <w:hyperlink r:id="rId26" w:history="1">
+        <w:r>
+          <w:rPr>
+            <w:rStyle w:val="Hyperlink"/>
+            <w:rFonts w:ascii="Arial" w:hAnsi="Arial" w:cs="Arial"/>
+            <w:b/>
+            <w:bCs/>
+            <w:color w:val="006600"/>
+            <w:sz w:val="20"/>
+            <w:szCs w:val="20"/>
+          </w:rPr>
+          <w:t>ecosystems</w:t>
+        </w:r>
+      </w:hyperlink>
+      <w:r>
+        <w:rPr>
+          <w:rStyle w:val="apple-converted-space"/>
+          <w:rFonts w:ascii="Arial" w:hAnsi="Arial" w:cs="Arial"/>
+          <w:b/>
+          <w:bCs/>
+          <w:color w:val="111111"/>
+          <w:sz w:val="20"/>
+          <w:szCs w:val="20"/>
+        </w:rPr>
+        <w:t> </w:t>
+      </w:r>
+      <w:r>
+        <w:rPr>
+          <w:rStyle w:val="Strong"/>
+          <w:rFonts w:ascii="Arial" w:hAnsi="Arial" w:cs="Arial"/>
+          <w:color w:val="111111"/>
+          <w:sz w:val="20"/>
+          <w:szCs w:val="20"/>
+        </w:rPr>
+        <w:t xml:space="preserve">more rapidly and extensively than in any comparable period of time in human history, largely to meet rapidly growing demands for food, fresh water, timber, </w:t>
+      </w:r>
+      <w:proofErr w:type="spellStart"/>
+      <w:r>
+        <w:rPr>
+          <w:rStyle w:val="Strong"/>
+          <w:rFonts w:ascii="Arial" w:hAnsi="Arial" w:cs="Arial"/>
+          <w:color w:val="111111"/>
+          <w:sz w:val="20"/>
+          <w:szCs w:val="20"/>
+        </w:rPr>
+        <w:t>fiber</w:t>
+      </w:r>
+      <w:proofErr w:type="spellEnd"/>
+      <w:r>
+        <w:rPr>
+          <w:rStyle w:val="Strong"/>
+          <w:rFonts w:ascii="Arial" w:hAnsi="Arial" w:cs="Arial"/>
+          <w:color w:val="111111"/>
+          <w:sz w:val="20"/>
+          <w:szCs w:val="20"/>
+        </w:rPr>
+        <w:t xml:space="preserve"> and fuel. This has resulted in a substantial and largely irreversible loss in the</w:t>
+      </w:r>
+      <w:r>
+        <w:rPr>
+          <w:rStyle w:val="apple-converted-space"/>
+          <w:rFonts w:ascii="Arial" w:hAnsi="Arial" w:cs="Arial"/>
+          <w:b/>
+          <w:bCs/>
+          <w:color w:val="111111"/>
+          <w:sz w:val="20"/>
+          <w:szCs w:val="20"/>
+        </w:rPr>
+        <w:t> </w:t>
+      </w:r>
+      <w:hyperlink r:id="rId27" w:history="1">
+        <w:r>
+          <w:rPr>
+            <w:rStyle w:val="Hyperlink"/>
+            <w:rFonts w:ascii="Arial" w:hAnsi="Arial" w:cs="Arial"/>
+            <w:b/>
+            <w:bCs/>
+            <w:color w:val="006600"/>
+            <w:sz w:val="20"/>
+            <w:szCs w:val="20"/>
+          </w:rPr>
+          <w:t>diversity of life</w:t>
+        </w:r>
+      </w:hyperlink>
+      <w:r>
+        <w:rPr>
+          <w:rStyle w:val="apple-converted-space"/>
+          <w:rFonts w:ascii="Arial" w:hAnsi="Arial" w:cs="Arial"/>
+          <w:b/>
+          <w:bCs/>
+          <w:color w:val="111111"/>
+          <w:sz w:val="20"/>
+          <w:szCs w:val="20"/>
+        </w:rPr>
+        <w:t> </w:t>
+      </w:r>
+      <w:r>
+        <w:rPr>
+          <w:rStyle w:val="Strong"/>
+          <w:rFonts w:ascii="Arial" w:hAnsi="Arial" w:cs="Arial"/>
+          <w:color w:val="111111"/>
+          <w:sz w:val="20"/>
+          <w:szCs w:val="20"/>
+        </w:rPr>
+        <w:t>on Earth.</w:t>
+      </w:r>
+    </w:p>
+    <w:p>
+      <w:pPr>
+        <w:pStyle w:val="NormalWeb"/>
+        <w:spacing w:before="0" w:beforeAutospacing="0" w:after="0" w:afterAutospacing="0" w:line="300" w:lineRule="atLeast"/>
+        <w:rPr>
+          <w:rFonts w:ascii="Arial" w:hAnsi="Arial" w:cs="Arial"/>
+          <w:color w:val="111111"/>
+          <w:sz w:val="20"/>
+          <w:szCs w:val="20"/>
+        </w:rPr>
+      </w:pPr>
+      <w:r>
+        <w:rPr>
+          <w:rStyle w:val="Strong"/>
+          <w:rFonts w:ascii="Arial" w:hAnsi="Arial" w:cs="Arial"/>
+          <w:color w:val="111111"/>
+          <w:sz w:val="20"/>
+          <w:szCs w:val="20"/>
+        </w:rPr>
+        <w:t>The structure and functioning of the world’s</w:t>
+      </w:r>
+      <w:r>
+        <w:rPr>
+          <w:rStyle w:val="apple-converted-space"/>
+          <w:rFonts w:ascii="Arial" w:hAnsi="Arial" w:cs="Arial"/>
+          <w:b/>
+          <w:bCs/>
+          <w:color w:val="111111"/>
+          <w:sz w:val="20"/>
+          <w:szCs w:val="20"/>
+        </w:rPr>
+        <w:t> </w:t>
+      </w:r>
+      <w:hyperlink r:id="rId28" w:history="1">
+        <w:r>
+          <w:rPr>
+            <w:rStyle w:val="Hyperlink"/>
+            <w:rFonts w:ascii="Arial" w:hAnsi="Arial" w:cs="Arial"/>
+            <w:b/>
+            <w:bCs/>
+            <w:color w:val="006600"/>
+            <w:sz w:val="20"/>
+            <w:szCs w:val="20"/>
+          </w:rPr>
+          <w:t>ecosystems</w:t>
+        </w:r>
+      </w:hyperlink>
+      <w:r>
+        <w:rPr>
+          <w:rStyle w:val="apple-converted-space"/>
+          <w:rFonts w:ascii="Arial" w:hAnsi="Arial" w:cs="Arial"/>
+          <w:b/>
+          <w:bCs/>
+          <w:color w:val="111111"/>
+          <w:sz w:val="20"/>
+          <w:szCs w:val="20"/>
+        </w:rPr>
+        <w:t> </w:t>
+      </w:r>
+      <w:r>
+        <w:rPr>
+          <w:rStyle w:val="Strong"/>
+          <w:rFonts w:ascii="Arial" w:hAnsi="Arial" w:cs="Arial"/>
+          <w:color w:val="111111"/>
+          <w:sz w:val="20"/>
+          <w:szCs w:val="20"/>
+        </w:rPr>
+        <w:t>changed more rapidly in the second half of the twentieth century than at any time in human history.</w:t>
+      </w:r>
+    </w:p>
+    <w:p>
+      <w:pPr>
+        <w:spacing w:after="0" w:line="300" w:lineRule="atLeast"/>
+        <w:rPr>
+          <w:rFonts w:ascii="Arial" w:hAnsi="Arial" w:cs="Arial"/>
+          <w:color w:val="111111"/>
+          <w:sz w:val="20"/>
+          <w:szCs w:val="20"/>
+        </w:rPr>
+      </w:pPr>
+      <w:bookmarkStart w:id="1" w:name="_GoBack"/>
+      <w:bookmarkEnd w:id="1"/>
+      <w:r>
+        <w:rPr>
+          <w:rFonts w:ascii="Arial" w:hAnsi="Arial" w:cs="Arial"/>
+          <w:color w:val="111111"/>
+          <w:sz w:val="20"/>
+          <w:szCs w:val="20"/>
+        </w:rPr>
+        <w:t>More land was converted to cropland in the 30 years after 1950 than in the 150 years between 1700 and 1850.</w:t>
+      </w:r>
+      <w:r>
+        <w:rPr>
+          <w:rStyle w:val="apple-converted-space"/>
+          <w:rFonts w:ascii="Arial" w:hAnsi="Arial" w:cs="Arial"/>
+          <w:color w:val="111111"/>
+          <w:sz w:val="20"/>
+          <w:szCs w:val="20"/>
+        </w:rPr>
+        <w:t> </w:t>
+      </w:r>
+      <w:hyperlink r:id="rId29" w:history="1">
+        <w:r>
+          <w:rPr>
+            <w:rStyle w:val="Hyperlink"/>
+            <w:rFonts w:ascii="Arial" w:hAnsi="Arial" w:cs="Arial"/>
+            <w:color w:val="003399"/>
+            <w:sz w:val="20"/>
+            <w:szCs w:val="20"/>
+            <w:u w:val="none"/>
+          </w:rPr>
+          <w:t>Cultivated systems</w:t>
+        </w:r>
+      </w:hyperlink>
+      <w:r>
+        <w:rPr>
+          <w:rStyle w:val="apple-converted-space"/>
+          <w:rFonts w:ascii="Arial" w:hAnsi="Arial" w:cs="Arial"/>
+          <w:color w:val="111111"/>
+          <w:sz w:val="20"/>
+          <w:szCs w:val="20"/>
+        </w:rPr>
+        <w:t> </w:t>
+      </w:r>
+      <w:r>
+        <w:rPr>
+          <w:rFonts w:ascii="Arial" w:hAnsi="Arial" w:cs="Arial"/>
+          <w:color w:val="111111"/>
+          <w:sz w:val="20"/>
+          <w:szCs w:val="20"/>
+        </w:rPr>
+        <w:t>(areas where at least 30% of the</w:t>
+      </w:r>
+      <w:r>
+        <w:rPr>
+          <w:rStyle w:val="apple-converted-space"/>
+          <w:rFonts w:ascii="Arial" w:hAnsi="Arial" w:cs="Arial"/>
+          <w:color w:val="111111"/>
+          <w:sz w:val="20"/>
+          <w:szCs w:val="20"/>
+        </w:rPr>
+        <w:t> </w:t>
+      </w:r>
+      <w:hyperlink r:id="rId30" w:history="1">
+        <w:r>
+          <w:rPr>
+            <w:rStyle w:val="Hyperlink"/>
+            <w:rFonts w:ascii="Arial" w:hAnsi="Arial" w:cs="Arial"/>
+            <w:color w:val="006600"/>
+            <w:sz w:val="20"/>
+            <w:szCs w:val="20"/>
+            <w:u w:val="none"/>
+          </w:rPr>
+          <w:t>landscape</w:t>
+        </w:r>
+      </w:hyperlink>
+      <w:r>
+        <w:rPr>
+          <w:rStyle w:val="apple-converted-space"/>
+          <w:rFonts w:ascii="Arial" w:hAnsi="Arial" w:cs="Arial"/>
+          <w:color w:val="111111"/>
+          <w:sz w:val="20"/>
+          <w:szCs w:val="20"/>
+        </w:rPr>
+        <w:t> </w:t>
+      </w:r>
+      <w:r>
+        <w:rPr>
+          <w:rFonts w:ascii="Arial" w:hAnsi="Arial" w:cs="Arial"/>
+          <w:color w:val="111111"/>
+          <w:sz w:val="20"/>
+          <w:szCs w:val="20"/>
+        </w:rPr>
+        <w:t>is in croplands, shifting cultivation, confined livestock</w:t>
+      </w:r>
+      <w:r>
+        <w:rPr>
+          <w:rStyle w:val="apple-converted-space"/>
+          <w:rFonts w:ascii="Arial" w:hAnsi="Arial" w:cs="Arial"/>
+          <w:color w:val="111111"/>
+          <w:sz w:val="20"/>
+          <w:szCs w:val="20"/>
+        </w:rPr>
+        <w:t> </w:t>
+      </w:r>
+      <w:hyperlink r:id="rId31" w:history="1">
+        <w:r>
+          <w:rPr>
+            <w:rStyle w:val="Hyperlink"/>
+            <w:rFonts w:ascii="Arial" w:hAnsi="Arial" w:cs="Arial"/>
+            <w:color w:val="006600"/>
+            <w:sz w:val="20"/>
+            <w:szCs w:val="20"/>
+            <w:u w:val="none"/>
+          </w:rPr>
+          <w:t>production</w:t>
+        </w:r>
+      </w:hyperlink>
+      <w:r>
+        <w:rPr>
+          <w:rFonts w:ascii="Arial" w:hAnsi="Arial" w:cs="Arial"/>
+          <w:color w:val="111111"/>
+          <w:sz w:val="20"/>
+          <w:szCs w:val="20"/>
+        </w:rPr>
+        <w:t>, or</w:t>
+      </w:r>
+      <w:r>
+        <w:rPr>
+          <w:rStyle w:val="apple-converted-space"/>
+          <w:rFonts w:ascii="Arial" w:hAnsi="Arial" w:cs="Arial"/>
+          <w:color w:val="111111"/>
+          <w:sz w:val="20"/>
+          <w:szCs w:val="20"/>
+        </w:rPr>
+        <w:t> </w:t>
+      </w:r>
+      <w:proofErr w:type="spellStart"/>
+      <w:r>
+        <w:rPr>
+          <w:rFonts w:ascii="Arial" w:hAnsi="Arial" w:cs="Arial"/>
+          <w:color w:val="111111"/>
+          <w:sz w:val="20"/>
+          <w:szCs w:val="20"/>
+        </w:rPr>
+        <w:fldChar w:fldCharType="begin"/>
+      </w:r>
+      <w:r>
+        <w:rPr>
+          <w:rFonts w:ascii="Arial" w:hAnsi="Arial" w:cs="Arial"/>
+          <w:color w:val="111111"/>
+          <w:sz w:val="20"/>
+          <w:szCs w:val="20"/>
+        </w:rPr>
+        <w:instrText xml:space="preserve"> HYPERLINK "https://www.greenfacts.org/glossary/def/freshwater.htm" </w:instrText>
+      </w:r>
+      <w:r>
+        <w:rPr>
+          <w:rFonts w:ascii="Arial" w:hAnsi="Arial" w:cs="Arial"/>
+          <w:color w:val="111111"/>
+          <w:sz w:val="20"/>
+          <w:szCs w:val="20"/>
+        </w:rPr>
+        <w:fldChar w:fldCharType="separate"/>
+      </w:r>
+      <w:r>
+        <w:rPr>
+          <w:rStyle w:val="Hyperlink"/>
+          <w:rFonts w:ascii="Arial" w:hAnsi="Arial" w:cs="Arial"/>
+          <w:color w:val="006600"/>
+          <w:sz w:val="20"/>
+          <w:szCs w:val="20"/>
+          <w:u w:val="none"/>
+        </w:rPr>
+        <w:t>freshwater</w:t>
+      </w:r>
+      <w:r>
+        <w:rPr>
+          <w:rFonts w:ascii="Arial" w:hAnsi="Arial" w:cs="Arial"/>
+          <w:color w:val="111111"/>
+          <w:sz w:val="20"/>
+          <w:szCs w:val="20"/>
+        </w:rPr>
+        <w:fldChar w:fldCharType="end"/>
+      </w:r>
+      <w:hyperlink r:id="rId32" w:history="1">
+        <w:r>
+          <w:rPr>
+            <w:rStyle w:val="Hyperlink"/>
+            <w:rFonts w:ascii="Arial" w:hAnsi="Arial" w:cs="Arial"/>
+            <w:color w:val="006600"/>
+            <w:sz w:val="20"/>
+            <w:szCs w:val="20"/>
+            <w:u w:val="none"/>
+          </w:rPr>
+          <w:t>aquaculture</w:t>
+        </w:r>
+        <w:proofErr w:type="spellEnd"/>
+      </w:hyperlink>
+      <w:r>
+        <w:rPr>
+          <w:rFonts w:ascii="Arial" w:hAnsi="Arial" w:cs="Arial"/>
+          <w:color w:val="111111"/>
+          <w:sz w:val="20"/>
+          <w:szCs w:val="20"/>
+        </w:rPr>
+        <w:t>) now cover one quarter of Earth’s terrestrial surface. Areas of rapid change in forest</w:t>
+      </w:r>
+      <w:r>
+        <w:rPr>
+          <w:rStyle w:val="apple-converted-space"/>
+          <w:rFonts w:ascii="Arial" w:hAnsi="Arial" w:cs="Arial"/>
+          <w:color w:val="111111"/>
+          <w:sz w:val="20"/>
+          <w:szCs w:val="20"/>
+        </w:rPr>
+        <w:t> </w:t>
+      </w:r>
+      <w:hyperlink r:id="rId33" w:history="1">
+        <w:r>
+          <w:rPr>
+            <w:rStyle w:val="Hyperlink"/>
+            <w:rFonts w:ascii="Arial" w:hAnsi="Arial" w:cs="Arial"/>
+            <w:color w:val="006600"/>
+            <w:sz w:val="20"/>
+            <w:szCs w:val="20"/>
+            <w:u w:val="none"/>
+          </w:rPr>
+          <w:t>land cover</w:t>
+        </w:r>
+      </w:hyperlink>
+      <w:r>
+        <w:rPr>
+          <w:rStyle w:val="apple-converted-space"/>
+          <w:rFonts w:ascii="Arial" w:hAnsi="Arial" w:cs="Arial"/>
+          <w:color w:val="111111"/>
+          <w:sz w:val="20"/>
+          <w:szCs w:val="20"/>
+        </w:rPr>
+        <w:t> </w:t>
+      </w:r>
+      <w:r>
+        <w:rPr>
+          <w:rFonts w:ascii="Arial" w:hAnsi="Arial" w:cs="Arial"/>
+          <w:color w:val="111111"/>
+          <w:sz w:val="20"/>
+          <w:szCs w:val="20"/>
+        </w:rPr>
+        <w:t>and land degradation are shown in the second figure.</w:t>
+      </w:r>
+    </w:p>
+    <w:p>
+      <w:pPr>
+        <w:shd w:val="clear" w:color="auto" w:fill="FFFFFF"/>
+        <w:spacing w:after="0" w:line="240" w:lineRule="atLeast"/>
+        <w:rPr>
+          <w:rFonts w:ascii="Arial Black" w:eastAsia="Times New Roman" w:hAnsi="Arial Black" w:cs="Arial"/>
+          <w:color w:val="000000" w:themeColor="text1"/>
+          <w:sz w:val="44"/>
+          <w:szCs w:val="44"/>
+          <w:lang w:val="en-US"/>
+        </w:rPr>
+      </w:pPr>
+    </w:p>
+    <w:p>
+      <w:pPr>
+        <w:shd w:val="clear" w:color="auto" w:fill="FFFFFF"/>
+        <w:spacing w:after="0" w:line="240" w:lineRule="atLeast"/>
+        <w:textAlignment w:val="center"/>
+        <w:rPr>
+          <w:rFonts w:ascii="Arial" w:eastAsia="Times New Roman" w:hAnsi="Arial" w:cs="Arial"/>
+          <w:color w:val="808080"/>
+          <w:sz w:val="20"/>
+          <w:szCs w:val="20"/>
+          <w:lang w:val="en-US"/>
+        </w:rPr>
+      </w:pPr>
+    </w:p>
+    <w:p>
+      <w:pPr>
+        <w:shd w:val="clear" w:color="auto" w:fill="FFFFFF"/>
+        <w:spacing w:after="0" w:line="240" w:lineRule="atLeast"/>
+        <w:textAlignment w:val="center"/>
+        <w:rPr>
+          <w:rFonts w:ascii="Arial" w:eastAsia="Times New Roman" w:hAnsi="Arial" w:cs="Arial"/>
+          <w:color w:val="808080"/>
+          <w:sz w:val="20"/>
+          <w:szCs w:val="20"/>
+          <w:lang w:val="en-US"/>
+        </w:rPr>
+      </w:pPr>
+    </w:p>
+    <w:p>
+      <w:pPr>
+        <w:pStyle w:val="NormalWeb"/>
+        <w:shd w:val="clear" w:color="auto" w:fill="F5F0F0"/>
+        <w:rPr>
+          <w:rFonts w:asciiTheme="minorHAnsi" w:hAnsiTheme="minorHAnsi" w:cstheme="minorHAnsi"/>
+          <w:color w:val="444444"/>
+          <w:sz w:val="22"/>
+          <w:szCs w:val="22"/>
+        </w:rPr>
+      </w:pPr>
+      <w:r>
+        <w:rPr>
+          <w:rFonts w:ascii="Arial" w:hAnsi="Arial" w:cs="Arial"/>
+          <w:color w:val="545454"/>
+          <w:shd w:val="clear" w:color="auto" w:fill="FFFFFF"/>
+          <w:lang w:val="en-US" w:eastAsia="en-US"/>
+        </w:rPr>
+        <w:br/>
+      </w:r>
+    </w:p>
+    <w:p>
+      <w:pPr>
         <w:rPr>
           <w:rFonts w:ascii="Arial" w:hAnsi="Arial" w:cs="Arial"/>
           <w:b/>
@@ -4226,7 +5556,7 @@
 </file>
 
 <file path=word/numbering.xml><?xml version="1.0" encoding="utf-8"?>
-<w:numbering xmlns:wpc="http://schemas.microsoft.com/office/word/2010/wordprocessingCanvas" xmlns:cx="http://schemas.microsoft.com/office/drawing/2014/chartex" xmlns:cx1="http://schemas.microsoft.com/office/drawing/2015/9/8/chartex" xmlns:cx2="http://schemas.microsoft.com/office/drawing/2015/10/21/chartex" xmlns:cx3="http://schemas.microsoft.com/office/drawing/2016/5/9/chartex" xmlns:cx4="http://schemas.microsoft.com/office/drawing/2016/5/10/chartex" xmlns:cx5="http://schemas.microsoft.com/office/drawing/2016/5/11/chartex" xmlns:cx6="http://schemas.microsoft.com/office/drawing/2016/5/12/chartex" xmlns:cx7="http://schemas.microsoft.com/office/drawing/2016/5/13/chartex" xmlns:cx8="http://schemas.microsoft.com/office/drawing/2016/5/14/chartex" xmlns:mc="http://schemas.openxmlformats.org/markup-compatibility/2006" xmlns:o="urn:schemas-microsoft-com:office:office" xmlns:r="http://schemas.openxmlformats.org/officeDocument/2006/relationships" xmlns:m="http://schemas.openxmlformats.org/officeDocument/2006/math" xmlns:v="urn:schemas-microsoft-com:vml" xmlns:wp14="http://schemas.microsoft.com/office/word/2010/wordprocessingDrawing" xmlns:wp="http://schemas.openxmlformats.org/drawingml/2006/wordprocessingDrawing" xmlns:w10="urn:schemas-microsoft-com:office:word" xmlns:w="http://schemas.openxmlformats.org/wordprocessingml/2006/main" xmlns:w14="http://schemas.microsoft.com/office/word/2010/wordml" xmlns:w15="http://schemas.microsoft.com/office/word/2012/wordml" xmlns:w16se="http://schemas.microsoft.com/office/word/2015/wordml/symex" xmlns:wpg="http://schemas.microsoft.com/office/word/2010/wordprocessingGroup" xmlns:wpi="http://schemas.microsoft.com/office/word/2010/wordprocessingInk" xmlns:wne="http://schemas.microsoft.com/office/word/2006/wordml" xmlns:wps="http://schemas.microsoft.com/office/word/2010/wordprocessingShape" mc:Ignorable="w14 w15 w16se wp14">
+<w:numbering xmlns:wpc="http://schemas.microsoft.com/office/word/2010/wordprocessingCanvas" xmlns:cx="http://schemas.microsoft.com/office/drawing/2014/chartex" xmlns:cx1="http://schemas.microsoft.com/office/drawing/2015/9/8/chartex" xmlns:mc="http://schemas.openxmlformats.org/markup-compatibility/2006" xmlns:o="urn:schemas-microsoft-com:office:office" xmlns:r="http://schemas.openxmlformats.org/officeDocument/2006/relationships" xmlns:m="http://schemas.openxmlformats.org/officeDocument/2006/math" xmlns:v="urn:schemas-microsoft-com:vml" xmlns:wp14="http://schemas.microsoft.com/office/word/2010/wordprocessingDrawing" xmlns:wp="http://schemas.openxmlformats.org/drawingml/2006/wordprocessingDrawing" xmlns:w10="urn:schemas-microsoft-com:office:word" xmlns:w="http://schemas.openxmlformats.org/wordprocessingml/2006/main" xmlns:w14="http://schemas.microsoft.com/office/word/2010/wordml" xmlns:w15="http://schemas.microsoft.com/office/word/2012/wordml" xmlns:w16se="http://schemas.microsoft.com/office/word/2015/wordml/symex" xmlns:wpg="http://schemas.microsoft.com/office/word/2010/wordprocessingGroup" xmlns:wpi="http://schemas.microsoft.com/office/word/2010/wordprocessingInk" xmlns:wne="http://schemas.microsoft.com/office/word/2006/wordml" xmlns:wps="http://schemas.microsoft.com/office/word/2010/wordprocessingShape" mc:Ignorable="w14 w15 w16se wp14">
   <w:abstractNum w:abstractNumId="0" w15:restartNumberingAfterBreak="0">
     <w:nsid w:val="09BE7388"/>
     <w:multiLevelType w:val="multilevel"/>
@@ -5569,6 +6899,119 @@
     </w:lvl>
   </w:abstractNum>
   <w:abstractNum w:abstractNumId="9" w15:restartNumberingAfterBreak="0">
+    <w:nsid w:val="69A05D5D"/>
+    <w:multiLevelType w:val="multilevel"/>
+    <w:tmpl w:val="00FAB3AC"/>
+    <w:lvl w:ilvl="0">
+      <w:start w:val="1"/>
+      <w:numFmt w:val="decimal"/>
+      <w:lvlText w:val="%1."/>
+      <w:lvlJc w:val="left"/>
+      <w:pPr>
+        <w:tabs>
+          <w:tab w:val="num" w:pos="720"/>
+        </w:tabs>
+        <w:ind w:left="720" w:hanging="360"/>
+      </w:pPr>
+    </w:lvl>
+    <w:lvl w:ilvl="1" w:tentative="1">
+      <w:start w:val="1"/>
+      <w:numFmt w:val="decimal"/>
+      <w:lvlText w:val="%2."/>
+      <w:lvlJc w:val="left"/>
+      <w:pPr>
+        <w:tabs>
+          <w:tab w:val="num" w:pos="1440"/>
+        </w:tabs>
+        <w:ind w:left="1440" w:hanging="360"/>
+      </w:pPr>
+    </w:lvl>
+    <w:lvl w:ilvl="2" w:tentative="1">
+      <w:start w:val="1"/>
+      <w:numFmt w:val="decimal"/>
+      <w:lvlText w:val="%3."/>
+      <w:lvlJc w:val="left"/>
+      <w:pPr>
+        <w:tabs>
+          <w:tab w:val="num" w:pos="2160"/>
+        </w:tabs>
+        <w:ind w:left="2160" w:hanging="360"/>
+      </w:pPr>
+    </w:lvl>
+    <w:lvl w:ilvl="3" w:tentative="1">
+      <w:start w:val="1"/>
+      <w:numFmt w:val="decimal"/>
+      <w:lvlText w:val="%4."/>
+      <w:lvlJc w:val="left"/>
+      <w:pPr>
+        <w:tabs>
+          <w:tab w:val="num" w:pos="2880"/>
+        </w:tabs>
+        <w:ind w:left="2880" w:hanging="360"/>
+      </w:pPr>
+    </w:lvl>
+    <w:lvl w:ilvl="4" w:tentative="1">
+      <w:start w:val="1"/>
+      <w:numFmt w:val="decimal"/>
+      <w:lvlText w:val="%5."/>
+      <w:lvlJc w:val="left"/>
+      <w:pPr>
+        <w:tabs>
+          <w:tab w:val="num" w:pos="3600"/>
+        </w:tabs>
+        <w:ind w:left="3600" w:hanging="360"/>
+      </w:pPr>
+    </w:lvl>
+    <w:lvl w:ilvl="5" w:tentative="1">
+      <w:start w:val="1"/>
+      <w:numFmt w:val="decimal"/>
+      <w:lvlText w:val="%6."/>
+      <w:lvlJc w:val="left"/>
+      <w:pPr>
+        <w:tabs>
+          <w:tab w:val="num" w:pos="4320"/>
+        </w:tabs>
+        <w:ind w:left="4320" w:hanging="360"/>
+      </w:pPr>
+    </w:lvl>
+    <w:lvl w:ilvl="6" w:tentative="1">
+      <w:start w:val="1"/>
+      <w:numFmt w:val="decimal"/>
+      <w:lvlText w:val="%7."/>
+      <w:lvlJc w:val="left"/>
+      <w:pPr>
+        <w:tabs>
+          <w:tab w:val="num" w:pos="5040"/>
+        </w:tabs>
+        <w:ind w:left="5040" w:hanging="360"/>
+      </w:pPr>
+    </w:lvl>
+    <w:lvl w:ilvl="7" w:tentative="1">
+      <w:start w:val="1"/>
+      <w:numFmt w:val="decimal"/>
+      <w:lvlText w:val="%8."/>
+      <w:lvlJc w:val="left"/>
+      <w:pPr>
+        <w:tabs>
+          <w:tab w:val="num" w:pos="5760"/>
+        </w:tabs>
+        <w:ind w:left="5760" w:hanging="360"/>
+      </w:pPr>
+    </w:lvl>
+    <w:lvl w:ilvl="8" w:tentative="1">
+      <w:start w:val="1"/>
+      <w:numFmt w:val="decimal"/>
+      <w:lvlText w:val="%9."/>
+      <w:lvlJc w:val="left"/>
+      <w:pPr>
+        <w:tabs>
+          <w:tab w:val="num" w:pos="6480"/>
+        </w:tabs>
+        <w:ind w:left="6480" w:hanging="360"/>
+      </w:pPr>
+    </w:lvl>
+  </w:abstractNum>
+  <w:abstractNum w:abstractNumId="10" w15:restartNumberingAfterBreak="0">
     <w:nsid w:val="6FDF0407"/>
     <w:multiLevelType w:val="multilevel"/>
     <w:tmpl w:val="4E0ECBA8"/>
@@ -5681,7 +7124,7 @@
       </w:pPr>
     </w:lvl>
   </w:abstractNum>
-  <w:abstractNum w:abstractNumId="10" w15:restartNumberingAfterBreak="0">
+  <w:abstractNum w:abstractNumId="11" w15:restartNumberingAfterBreak="0">
     <w:nsid w:val="737A527C"/>
     <w:multiLevelType w:val="multilevel"/>
     <w:tmpl w:val="7070E44E"/>
@@ -5830,7 +7273,156 @@
       </w:rPr>
     </w:lvl>
   </w:abstractNum>
-  <w:abstractNum w:abstractNumId="11" w15:restartNumberingAfterBreak="0">
+  <w:abstractNum w:abstractNumId="12" w15:restartNumberingAfterBreak="0">
+    <w:nsid w:val="73BE1851"/>
+    <w:multiLevelType w:val="multilevel"/>
+    <w:tmpl w:val="20189010"/>
+    <w:lvl w:ilvl="0">
+      <w:start w:val="1"/>
+      <w:numFmt w:val="bullet"/>
+      <w:lvlText w:val=""/>
+      <w:lvlJc w:val="left"/>
+      <w:pPr>
+        <w:tabs>
+          <w:tab w:val="num" w:pos="720"/>
+        </w:tabs>
+        <w:ind w:left="720" w:hanging="360"/>
+      </w:pPr>
+      <w:rPr>
+        <w:rFonts w:ascii="Symbol" w:hAnsi="Symbol" w:hint="default"/>
+        <w:sz w:val="20"/>
+      </w:rPr>
+    </w:lvl>
+    <w:lvl w:ilvl="1" w:tentative="1">
+      <w:start w:val="1"/>
+      <w:numFmt w:val="bullet"/>
+      <w:lvlText w:val="o"/>
+      <w:lvlJc w:val="left"/>
+      <w:pPr>
+        <w:tabs>
+          <w:tab w:val="num" w:pos="1440"/>
+        </w:tabs>
+        <w:ind w:left="1440" w:hanging="360"/>
+      </w:pPr>
+      <w:rPr>
+        <w:rFonts w:ascii="Courier New" w:hAnsi="Courier New" w:hint="default"/>
+        <w:sz w:val="20"/>
+      </w:rPr>
+    </w:lvl>
+    <w:lvl w:ilvl="2" w:tentative="1">
+      <w:start w:val="1"/>
+      <w:numFmt w:val="bullet"/>
+      <w:lvlText w:val=""/>
+      <w:lvlJc w:val="left"/>
+      <w:pPr>
+        <w:tabs>
+          <w:tab w:val="num" w:pos="2160"/>
+        </w:tabs>
+        <w:ind w:left="2160" w:hanging="360"/>
+      </w:pPr>
+      <w:rPr>
+        <w:rFonts w:ascii="Wingdings" w:hAnsi="Wingdings" w:hint="default"/>
+        <w:sz w:val="20"/>
+      </w:rPr>
+    </w:lvl>
+    <w:lvl w:ilvl="3" w:tentative="1">
+      <w:start w:val="1"/>
+      <w:numFmt w:val="bullet"/>
+      <w:lvlText w:val=""/>
+      <w:lvlJc w:val="left"/>
+      <w:pPr>
+        <w:tabs>
+          <w:tab w:val="num" w:pos="2880"/>
+        </w:tabs>
+        <w:ind w:left="2880" w:hanging="360"/>
+      </w:pPr>
+      <w:rPr>
+        <w:rFonts w:ascii="Wingdings" w:hAnsi="Wingdings" w:hint="default"/>
+        <w:sz w:val="20"/>
+      </w:rPr>
+    </w:lvl>
+    <w:lvl w:ilvl="4" w:tentative="1">
+      <w:start w:val="1"/>
+      <w:numFmt w:val="bullet"/>
+      <w:lvlText w:val=""/>
+      <w:lvlJc w:val="left"/>
+      <w:pPr>
+        <w:tabs>
+          <w:tab w:val="num" w:pos="3600"/>
+        </w:tabs>
+        <w:ind w:left="3600" w:hanging="360"/>
+      </w:pPr>
+      <w:rPr>
+        <w:rFonts w:ascii="Wingdings" w:hAnsi="Wingdings" w:hint="default"/>
+        <w:sz w:val="20"/>
+      </w:rPr>
+    </w:lvl>
+    <w:lvl w:ilvl="5" w:tentative="1">
+      <w:start w:val="1"/>
+      <w:numFmt w:val="bullet"/>
+      <w:lvlText w:val=""/>
+      <w:lvlJc w:val="left"/>
+      <w:pPr>
+        <w:tabs>
+          <w:tab w:val="num" w:pos="4320"/>
+        </w:tabs>
+        <w:ind w:left="4320" w:hanging="360"/>
+      </w:pPr>
+      <w:rPr>
+        <w:rFonts w:ascii="Wingdings" w:hAnsi="Wingdings" w:hint="default"/>
+        <w:sz w:val="20"/>
+      </w:rPr>
+    </w:lvl>
+    <w:lvl w:ilvl="6" w:tentative="1">
+      <w:start w:val="1"/>
+      <w:numFmt w:val="bullet"/>
+      <w:lvlText w:val=""/>
+      <w:lvlJc w:val="left"/>
+      <w:pPr>
+        <w:tabs>
+          <w:tab w:val="num" w:pos="5040"/>
+        </w:tabs>
+        <w:ind w:left="5040" w:hanging="360"/>
+      </w:pPr>
+      <w:rPr>
+        <w:rFonts w:ascii="Wingdings" w:hAnsi="Wingdings" w:hint="default"/>
+        <w:sz w:val="20"/>
+      </w:rPr>
+    </w:lvl>
+    <w:lvl w:ilvl="7" w:tentative="1">
+      <w:start w:val="1"/>
+      <w:numFmt w:val="bullet"/>
+      <w:lvlText w:val=""/>
+      <w:lvlJc w:val="left"/>
+      <w:pPr>
+        <w:tabs>
+          <w:tab w:val="num" w:pos="5760"/>
+        </w:tabs>
+        <w:ind w:left="5760" w:hanging="360"/>
+      </w:pPr>
+      <w:rPr>
+        <w:rFonts w:ascii="Wingdings" w:hAnsi="Wingdings" w:hint="default"/>
+        <w:sz w:val="20"/>
+      </w:rPr>
+    </w:lvl>
+    <w:lvl w:ilvl="8" w:tentative="1">
+      <w:start w:val="1"/>
+      <w:numFmt w:val="bullet"/>
+      <w:lvlText w:val=""/>
+      <w:lvlJc w:val="left"/>
+      <w:pPr>
+        <w:tabs>
+          <w:tab w:val="num" w:pos="6480"/>
+        </w:tabs>
+        <w:ind w:left="6480" w:hanging="360"/>
+      </w:pPr>
+      <w:rPr>
+        <w:rFonts w:ascii="Wingdings" w:hAnsi="Wingdings" w:hint="default"/>
+        <w:sz w:val="20"/>
+      </w:rPr>
+    </w:lvl>
+  </w:abstractNum>
+  <w:abstractNum w:abstractNumId="13" w15:restartNumberingAfterBreak="0">
     <w:nsid w:val="78082AAC"/>
     <w:multiLevelType w:val="multilevel"/>
     <w:tmpl w:val="6AF0F332"/>
@@ -5979,7 +7571,7 @@
       </w:rPr>
     </w:lvl>
   </w:abstractNum>
-  <w:abstractNum w:abstractNumId="12" w15:restartNumberingAfterBreak="0">
+  <w:abstractNum w:abstractNumId="14" w15:restartNumberingAfterBreak="0">
     <w:nsid w:val="793F2F93"/>
     <w:multiLevelType w:val="multilevel"/>
     <w:tmpl w:val="BDDA0DD2"/>
@@ -6132,13 +7724,13 @@
     <w:abstractNumId w:val="7"/>
   </w:num>
   <w:num w:numId="2">
-    <w:abstractNumId w:val="9"/>
+    <w:abstractNumId w:val="10"/>
   </w:num>
   <w:num w:numId="3">
     <w:abstractNumId w:val="2"/>
   </w:num>
   <w:num w:numId="4">
-    <w:abstractNumId w:val="10"/>
+    <w:abstractNumId w:val="11"/>
   </w:num>
   <w:num w:numId="5">
     <w:abstractNumId w:val="4"/>
@@ -6159,13 +7751,36 @@
     <w:abstractNumId w:val="0"/>
   </w:num>
   <w:num w:numId="11">
-    <w:abstractNumId w:val="11"/>
+    <w:abstractNumId w:val="13"/>
   </w:num>
   <w:num w:numId="12">
-    <w:abstractNumId w:val="12"/>
+    <w:abstractNumId w:val="14"/>
   </w:num>
   <w:num w:numId="13">
     <w:abstractNumId w:val="8"/>
+  </w:num>
+  <w:num w:numId="14">
+    <w:abstractNumId w:val="9"/>
+  </w:num>
+  <w:num w:numId="15">
+    <w:abstractNumId w:val="12"/>
+    <w:lvlOverride w:ilvl="0">
+      <w:lvl w:ilvl="0">
+        <w:numFmt w:val="bullet"/>
+        <w:lvlText w:val="o"/>
+        <w:lvlJc w:val="left"/>
+        <w:pPr>
+          <w:tabs>
+            <w:tab w:val="num" w:pos="720"/>
+          </w:tabs>
+          <w:ind w:left="720" w:hanging="360"/>
+        </w:pPr>
+        <w:rPr>
+          <w:rFonts w:ascii="Courier New" w:hAnsi="Courier New" w:hint="default"/>
+          <w:sz w:val="20"/>
+        </w:rPr>
+      </w:lvl>
+    </w:lvlOverride>
   </w:num>
 </w:numbering>
 </file>
@@ -6187,7 +7802,7 @@
       </w:pPr>
     </w:pPrDefault>
   </w:docDefaults>
-  <w:latentStyles w:defLockedState="0" w:defUIPriority="99" w:defSemiHidden="0" w:defUnhideWhenUsed="0" w:defQFormat="0" w:count="374">
+  <w:latentStyles w:defLockedState="0" w:defUIPriority="99" w:defSemiHidden="0" w:defUnhideWhenUsed="0" w:defQFormat="0" w:count="371">
     <w:lsdException w:name="Normal" w:uiPriority="0" w:qFormat="1"/>
     <w:lsdException w:name="heading 1" w:uiPriority="9" w:qFormat="1"/>
     <w:lsdException w:name="heading 2" w:semiHidden="1" w:uiPriority="9" w:unhideWhenUsed="1" w:qFormat="1"/>
@@ -6559,9 +8174,6 @@
     <w:lsdException w:name="List Table 5 Dark Accent 6" w:uiPriority="50"/>
     <w:lsdException w:name="List Table 6 Colorful Accent 6" w:uiPriority="51"/>
     <w:lsdException w:name="List Table 7 Colorful Accent 6" w:uiPriority="52"/>
-    <w:lsdException w:name="Mention" w:semiHidden="1" w:unhideWhenUsed="1"/>
-    <w:lsdException w:name="Smart Hyperlink" w:semiHidden="1" w:unhideWhenUsed="1"/>
-    <w:lsdException w:name="Hashtag" w:semiHidden="1" w:unhideWhenUsed="1"/>
   </w:latentStyles>
   <w:style w:type="paragraph" w:default="1" w:styleId="Normal">
     <w:name w:val="Normal"/>
@@ -6620,7 +8232,6 @@
     <w:name w:val="Hyperlink"/>
     <w:basedOn w:val="DefaultParagraphFont"/>
     <w:uiPriority w:val="99"/>
-    <w:semiHidden/>
     <w:unhideWhenUsed/>
     <w:rsid w:val="00315D54"/>
     <w:rPr>
@@ -6638,6 +8249,17 @@
     <w:rPr>
       <w:i/>
       <w:iCs/>
+    </w:rPr>
+  </w:style>
+  <w:style w:type="character" w:styleId="Strong">
+    <w:name w:val="Strong"/>
+    <w:basedOn w:val="DefaultParagraphFont"/>
+    <w:uiPriority w:val="22"/>
+    <w:qFormat/>
+    <w:rsid w:val="00F5204E"/>
+    <w:rPr>
+      <w:b/>
+      <w:bCs/>
     </w:rPr>
   </w:style>
 </w:styles>

</xml_diff>